<commit_message>
Updated with MRK instructions
</commit_message>
<xml_diff>
--- a/Chapter1/Edits/Chapter1_Abstract_MRK_21JAN2020.docx
+++ b/Chapter1/Edits/Chapter1_Abstract_MRK_21JAN2020.docx
@@ -267,29 +267,27 @@
           <w:t xml:space="preserve"> </w:t>
         </w:r>
       </w:ins>
-      <w:bookmarkStart w:id="33" w:name="_GoBack"/>
-      <w:bookmarkEnd w:id="33"/>
-      <w:del w:id="34" w:author="Michael R. Kendrick" w:date="2020-01-21T12:35:00Z">
+      <w:del w:id="33" w:author="Michael R. Kendrick" w:date="2020-01-21T12:35:00Z">
         <w:r>
           <w:delText>.</w:delText>
         </w:r>
       </w:del>
-      <w:del w:id="35" w:author="Michael R. Kendrick" w:date="2020-01-21T12:30:00Z">
+      <w:del w:id="34" w:author="Michael R. Kendrick" w:date="2020-01-21T12:30:00Z">
         <w:r>
           <w:delText xml:space="preserve"> </w:delText>
         </w:r>
       </w:del>
-      <w:ins w:id="36" w:author="Michael R. Kendrick" w:date="2020-01-21T12:35:00Z">
+      <w:ins w:id="35" w:author="Michael R. Kendrick" w:date="2020-01-21T12:35:00Z">
         <w:r>
           <w:t>1)</w:t>
         </w:r>
       </w:ins>
-      <w:ins w:id="37" w:author="Michael R. Kendrick" w:date="2020-01-21T12:34:00Z">
+      <w:ins w:id="36" w:author="Michael R. Kendrick" w:date="2020-01-21T12:34:00Z">
         <w:r>
           <w:t xml:space="preserve"> assess long-term trends in blue crab </w:t>
         </w:r>
       </w:ins>
-      <w:ins w:id="38" w:author="Michael R. Kendrick" w:date="2020-01-21T12:36:00Z">
+      <w:ins w:id="37" w:author="Michael R. Kendrick" w:date="2020-01-21T12:36:00Z">
         <w:r>
           <w:t>landings and</w:t>
         </w:r>
@@ -300,17 +298,17 @@
           <w:t xml:space="preserve"> </w:t>
         </w:r>
       </w:ins>
-      <w:ins w:id="39" w:author="Michael R. Kendrick" w:date="2020-01-21T12:34:00Z">
+      <w:ins w:id="38" w:author="Michael R. Kendrick" w:date="2020-01-21T12:34:00Z">
         <w:r>
           <w:t>abundance</w:t>
         </w:r>
       </w:ins>
-      <w:ins w:id="40" w:author="Michael R. Kendrick" w:date="2020-01-21T12:35:00Z">
+      <w:ins w:id="39" w:author="Michael R. Kendrick" w:date="2020-01-21T12:35:00Z">
         <w:r>
           <w:t xml:space="preserve">, 2) </w:t>
         </w:r>
       </w:ins>
-      <w:ins w:id="41" w:author="Michael R. Kendrick" w:date="2020-01-21T12:37:00Z">
+      <w:ins w:id="40" w:author="Michael R. Kendrick" w:date="2020-01-21T12:37:00Z">
         <w:r>
           <w:t>test the applicability of a juvenile index</w:t>
         </w:r>
@@ -318,7 +316,7 @@
           <w:t>, where juvenile abundance in one year predicts adult abundance in a following year, 3)</w:t>
         </w:r>
       </w:ins>
-      <w:ins w:id="42" w:author="Michael R. Kendrick" w:date="2020-01-21T12:38:00Z">
+      <w:ins w:id="41" w:author="Michael R. Kendrick" w:date="2020-01-21T12:38:00Z">
         <w:r>
           <w:t xml:space="preserve"> </w:t>
         </w:r>
@@ -332,12 +330,12 @@
           <w:t>relationships between fisheries-independent abunda</w:t>
         </w:r>
       </w:ins>
-      <w:ins w:id="43" w:author="Michael R. Kendrick" w:date="2020-01-21T12:39:00Z">
+      <w:ins w:id="42" w:author="Michael R. Kendrick" w:date="2020-01-21T12:39:00Z">
         <w:r>
           <w:t>nce and commercial landings</w:t>
         </w:r>
       </w:ins>
-      <w:ins w:id="44" w:author="Michael R. Kendrick" w:date="2020-01-21T12:35:00Z">
+      <w:ins w:id="43" w:author="Michael R. Kendrick" w:date="2020-01-21T12:35:00Z">
         <w:r>
           <w:t>.</w:t>
         </w:r>
@@ -345,12 +343,12 @@
       <w:r>
         <w:t xml:space="preserve"> </w:t>
       </w:r>
-      <w:del w:id="45" w:author="Michael R. Kendrick" w:date="2020-01-21T12:30:00Z">
+      <w:del w:id="44" w:author="Michael R. Kendrick" w:date="2020-01-21T12:30:00Z">
         <w:r>
           <w:delText>Because blue crab sampling is easily affected by sampling artifacts, d</w:delText>
         </w:r>
       </w:del>
-      <w:ins w:id="46" w:author="Michael R. Kendrick" w:date="2020-01-21T12:30:00Z">
+      <w:ins w:id="45" w:author="Michael R. Kendrick" w:date="2020-01-21T12:30:00Z">
         <w:r>
           <w:t>D</w:t>
         </w:r>
@@ -358,20 +356,20 @@
       <w:r>
         <w:t xml:space="preserve">ata from several long-term South Carolina Department of Natural Resources (SCDNR) fisheries independent blue crab surveys were </w:t>
       </w:r>
+      <w:del w:id="46" w:author="Michael R. Kendrick" w:date="2020-01-21T12:31:00Z">
+        <w:r>
+          <w:delText xml:space="preserve">put through a rigorous data wrangling process to develop a </w:delText>
+        </w:r>
+      </w:del>
+      <w:r>
+        <w:t xml:space="preserve">standardized </w:t>
+      </w:r>
       <w:del w:id="47" w:author="Michael R. Kendrick" w:date="2020-01-21T12:31:00Z">
         <w:r>
-          <w:delText xml:space="preserve">put through a rigorous data wrangling process to develop a </w:delText>
-        </w:r>
-      </w:del>
-      <w:r>
-        <w:t xml:space="preserve">standardized </w:t>
-      </w:r>
-      <w:del w:id="48" w:author="Michael R. Kendrick" w:date="2020-01-21T12:31:00Z">
-        <w:r>
           <w:delText xml:space="preserve">abundance </w:delText>
         </w:r>
       </w:del>
-      <w:del w:id="49" w:author="Michael R. Kendrick" w:date="2020-01-21T12:43:00Z">
+      <w:del w:id="48" w:author="Michael R. Kendrick" w:date="2020-01-21T12:43:00Z">
         <w:r>
           <w:delText xml:space="preserve">expressed as a catch per unit effort (CPUE) </w:delText>
         </w:r>
@@ -379,33 +377,33 @@
       <w:r>
         <w:t xml:space="preserve">for each </w:t>
       </w:r>
+      <w:ins w:id="49" w:author="Michael R. Kendrick" w:date="2020-01-21T12:44:00Z">
+        <w:r>
+          <w:t xml:space="preserve">of 6 </w:t>
+        </w:r>
+      </w:ins>
+      <w:r>
+        <w:t>survey</w:t>
+      </w:r>
       <w:ins w:id="50" w:author="Michael R. Kendrick" w:date="2020-01-21T12:44:00Z">
         <w:r>
-          <w:t xml:space="preserve">of 6 </w:t>
-        </w:r>
-      </w:ins>
-      <w:r>
-        <w:t>survey</w:t>
+          <w:t>s and commercial landings data were compiled</w:t>
+        </w:r>
+      </w:ins>
+      <w:r>
+        <w:t xml:space="preserve">.  </w:t>
       </w:r>
       <w:ins w:id="51" w:author="Michael R. Kendrick" w:date="2020-01-21T12:44:00Z">
         <w:r>
-          <w:t>s and commercial landings data were compiled</w:t>
-        </w:r>
-      </w:ins>
-      <w:r>
-        <w:t xml:space="preserve">.  </w:t>
-      </w:r>
-      <w:ins w:id="52" w:author="Michael R. Kendrick" w:date="2020-01-21T12:44:00Z">
-        <w:r>
           <w:t xml:space="preserve">Long-term trends showed… Analyses testing the applicability </w:t>
         </w:r>
       </w:ins>
-      <w:ins w:id="53" w:author="Michael R. Kendrick" w:date="2020-01-21T12:45:00Z">
+      <w:ins w:id="52" w:author="Michael R. Kendrick" w:date="2020-01-21T12:45:00Z">
         <w:r>
           <w:t xml:space="preserve">of a juvenile index showed that </w:t>
         </w:r>
       </w:ins>
-      <w:del w:id="54" w:author="Michael R. Kendrick" w:date="2020-01-21T12:45:00Z">
+      <w:del w:id="53" w:author="Michael R. Kendrick" w:date="2020-01-21T12:45:00Z">
         <w:r>
           <w:delText xml:space="preserve">Single and multiple Ordinary Least Squares regression models were populated with 1- and 2-yr. lagged population structure explanatory variables.  </w:delText>
         </w:r>
@@ -413,7 +411,7 @@
           <w:delText>T</w:delText>
         </w:r>
       </w:del>
-      <w:ins w:id="55" w:author="Michael R. Kendrick" w:date="2020-01-21T12:45:00Z">
+      <w:ins w:id="54" w:author="Michael R. Kendrick" w:date="2020-01-21T12:45:00Z">
         <w:r>
           <w:t>t</w:t>
         </w:r>
@@ -433,7 +431,7 @@
       <w:r>
         <w:t xml:space="preserve">survey </w:t>
       </w:r>
-      <w:del w:id="56" w:author="Michael R. Kendrick" w:date="2020-01-21T12:45:00Z">
+      <w:del w:id="55" w:author="Michael R. Kendrick" w:date="2020-01-21T12:45:00Z">
         <w:r>
           <w:delText>is</w:delText>
         </w:r>
@@ -441,16 +439,16 @@
           <w:delText xml:space="preserve"> </w:delText>
         </w:r>
       </w:del>
+      <w:ins w:id="56" w:author="Michael R. Kendrick" w:date="2020-01-21T12:45:00Z">
+        <w:r>
+          <w:t xml:space="preserve">was </w:t>
+        </w:r>
+      </w:ins>
+      <w:r>
+        <w:t>the only survey with significant, but weak</w:t>
+      </w:r>
       <w:ins w:id="57" w:author="Michael R. Kendrick" w:date="2020-01-21T12:45:00Z">
         <w:r>
-          <w:t xml:space="preserve">was </w:t>
-        </w:r>
-      </w:ins>
-      <w:r>
-        <w:t>the only survey with significant, but weak</w:t>
-      </w:r>
-      <w:ins w:id="58" w:author="Michael R. Kendrick" w:date="2020-01-21T12:45:00Z">
-        <w:r>
           <w:t>,</w:t>
         </w:r>
       </w:ins>
@@ -463,20 +461,20 @@
       <w:r>
         <w:t xml:space="preserve">lagged population structure variables and its own </w:t>
       </w:r>
+      <w:del w:id="58" w:author="Michael R. Kendrick" w:date="2020-01-21T12:45:00Z">
+        <w:r>
+          <w:delText xml:space="preserve">mean </w:delText>
+        </w:r>
+      </w:del>
+      <w:r>
+        <w:t xml:space="preserve">annual </w:t>
+      </w:r>
       <w:del w:id="59" w:author="Michael R. Kendrick" w:date="2020-01-21T12:45:00Z">
         <w:r>
-          <w:delText xml:space="preserve">mean </w:delText>
-        </w:r>
-      </w:del>
-      <w:r>
-        <w:t xml:space="preserve">annual </w:t>
-      </w:r>
-      <w:del w:id="60" w:author="Michael R. Kendrick" w:date="2020-01-21T12:45:00Z">
-        <w:r>
           <w:delText>total CPUE</w:delText>
         </w:r>
       </w:del>
-      <w:ins w:id="61" w:author="Michael R. Kendrick" w:date="2020-01-21T12:45:00Z">
+      <w:ins w:id="60" w:author="Michael R. Kendrick" w:date="2020-01-21T12:45:00Z">
         <w:r>
           <w:t>abundance</w:t>
         </w:r>
@@ -484,49 +482,49 @@
       <w:r>
         <w:t xml:space="preserve">. </w:t>
       </w:r>
-      <w:commentRangeStart w:id="62"/>
-      <w:del w:id="63" w:author="Michael R. Kendrick" w:date="2020-01-21T12:45:00Z">
+      <w:commentRangeStart w:id="61"/>
+      <w:del w:id="62" w:author="Michael R. Kendrick" w:date="2020-01-21T12:45:00Z">
         <w:r>
           <w:delText xml:space="preserve"> </w:delText>
         </w:r>
       </w:del>
-      <w:del w:id="64" w:author="Michael R. Kendrick" w:date="2020-01-21T12:50:00Z">
+      <w:del w:id="63" w:author="Michael R. Kendrick" w:date="2020-01-21T12:50:00Z">
         <w:r>
           <w:delText xml:space="preserve">No interactions between explanatory variables were observed when used to populate multiple regression models, but additive models did improved correlation.  </w:delText>
         </w:r>
-        <w:commentRangeEnd w:id="62"/>
+        <w:commentRangeEnd w:id="61"/>
         <w:r>
           <w:rPr>
             <w:rStyle w:val="CommentReference"/>
           </w:rPr>
-          <w:commentReference w:id="62"/>
+          <w:commentReference w:id="61"/>
         </w:r>
       </w:del>
       <w:r>
         <w:t xml:space="preserve">Significant relationships </w:t>
       </w:r>
+      <w:del w:id="64" w:author="Michael R. Kendrick" w:date="2020-01-21T12:47:00Z">
+        <w:r>
+          <w:delText xml:space="preserve">with stronger correlation </w:delText>
+        </w:r>
+      </w:del>
+      <w:r>
+        <w:t>were found</w:t>
+      </w:r>
       <w:del w:id="65" w:author="Michael R. Kendrick" w:date="2020-01-21T12:47:00Z">
         <w:r>
-          <w:delText xml:space="preserve">with stronger correlation </w:delText>
-        </w:r>
-      </w:del>
-      <w:r>
-        <w:t>were found</w:t>
+          <w:delText>, however,</w:delText>
+        </w:r>
+      </w:del>
+      <w:r>
+        <w:t xml:space="preserve"> </w:t>
       </w:r>
       <w:del w:id="66" w:author="Michael R. Kendrick" w:date="2020-01-21T12:47:00Z">
         <w:r>
-          <w:delText>, however,</w:delText>
-        </w:r>
-      </w:del>
-      <w:r>
-        <w:t xml:space="preserve"> </w:t>
-      </w:r>
-      <w:del w:id="67" w:author="Michael R. Kendrick" w:date="2020-01-21T12:47:00Z">
-        <w:r>
           <w:delText xml:space="preserve">when </w:delText>
         </w:r>
       </w:del>
-      <w:ins w:id="68" w:author="Michael R. Kendrick" w:date="2020-01-21T12:47:00Z">
+      <w:ins w:id="67" w:author="Michael R. Kendrick" w:date="2020-01-21T12:47:00Z">
         <w:r>
           <w:t xml:space="preserve">with effort-corrected </w:t>
         </w:r>
@@ -534,27 +532,27 @@
       <w:r>
         <w:t xml:space="preserve">commercial landings </w:t>
       </w:r>
-      <w:del w:id="69" w:author="Michael R. Kendrick" w:date="2020-01-21T12:47:00Z">
+      <w:del w:id="68" w:author="Michael R. Kendrick" w:date="2020-01-21T12:47:00Z">
         <w:r>
           <w:delText>with a</w:delText>
         </w:r>
       </w:del>
-      <w:ins w:id="70" w:author="Michael R. Kendrick" w:date="2020-01-21T12:48:00Z">
+      <w:ins w:id="69" w:author="Michael R. Kendrick" w:date="2020-01-21T12:48:00Z">
         <w:r>
           <w:t xml:space="preserve">predicted by the previous year’s abundance of </w:t>
         </w:r>
       </w:ins>
-      <w:del w:id="71" w:author="Michael R. Kendrick" w:date="2020-01-21T12:47:00Z">
+      <w:del w:id="70" w:author="Michael R. Kendrick" w:date="2020-01-21T12:47:00Z">
         <w:r>
           <w:delText xml:space="preserve"> fishing effort factor were predicted using </w:delText>
         </w:r>
       </w:del>
-      <w:del w:id="72" w:author="Michael R. Kendrick" w:date="2020-01-21T12:48:00Z">
+      <w:del w:id="71" w:author="Michael R. Kendrick" w:date="2020-01-21T12:48:00Z">
         <w:r>
           <w:delText xml:space="preserve">the Harbor Trawl survey </w:delText>
         </w:r>
       </w:del>
-      <w:del w:id="73" w:author="Michael R. Kendrick" w:date="2020-01-21T12:49:00Z">
+      <w:del w:id="72" w:author="Michael R. Kendrick" w:date="2020-01-21T12:49:00Z">
         <w:r>
           <w:delText xml:space="preserve">immature </w:delText>
         </w:r>
@@ -562,12 +560,12 @@
       <w:r>
         <w:t xml:space="preserve">males </w:t>
       </w:r>
-      <w:ins w:id="74" w:author="Michael R. Kendrick" w:date="2020-01-21T12:49:00Z">
+      <w:ins w:id="73" w:author="Michael R. Kendrick" w:date="2020-01-21T12:49:00Z">
         <w:r>
           <w:t>crabs</w:t>
         </w:r>
       </w:ins>
-      <w:ins w:id="75" w:author="Michael R. Kendrick" w:date="2020-01-21T12:50:00Z">
+      <w:ins w:id="74" w:author="Michael R. Kendrick" w:date="2020-01-21T12:50:00Z">
         <w:r>
           <w:t xml:space="preserve">. This </w:t>
         </w:r>
@@ -578,35 +576,32 @@
           <w:t>for immature crabs</w:t>
         </w:r>
       </w:ins>
-      <w:ins w:id="76" w:author="Michael R. Kendrick" w:date="2020-01-21T12:49:00Z">
+      <w:ins w:id="75" w:author="Michael R. Kendrick" w:date="2020-01-21T12:49:00Z">
         <w:r>
           <w:t xml:space="preserve"> </w:t>
         </w:r>
       </w:ins>
-      <w:del w:id="77" w:author="Michael R. Kendrick" w:date="2020-01-21T12:48:00Z">
+      <w:del w:id="76" w:author="Michael R. Kendrick" w:date="2020-01-21T12:48:00Z">
         <w:r>
           <w:delText>lagged 1-yr</w:delText>
         </w:r>
       </w:del>
-      <w:ins w:id="78" w:author="Michael R. Kendrick" w:date="2020-01-21T12:48:00Z">
-        <w:r>
-          <w:t xml:space="preserve">collected in </w:t>
-        </w:r>
-        <w:r>
-          <w:t>the Harbor Trawl survey</w:t>
-        </w:r>
-      </w:ins>
-      <w:ins w:id="79" w:author="Michael R. Kendrick" w:date="2020-01-21T12:50:00Z">
+      <w:ins w:id="77" w:author="Michael R. Kendrick" w:date="2020-01-21T12:48:00Z">
+        <w:r>
+          <w:t>collected in the Harbor Trawl survey</w:t>
+        </w:r>
+      </w:ins>
+      <w:ins w:id="78" w:author="Michael R. Kendrick" w:date="2020-01-21T12:50:00Z">
         <w:r>
           <w:t xml:space="preserve">, </w:t>
         </w:r>
       </w:ins>
-      <w:del w:id="80" w:author="Michael R. Kendrick" w:date="2020-01-21T12:48:00Z">
+      <w:del w:id="79" w:author="Michael R. Kendrick" w:date="2020-01-21T12:48:00Z">
         <w:r>
           <w:delText>,</w:delText>
         </w:r>
       </w:del>
-      <w:del w:id="81" w:author="Michael R. Kendrick" w:date="2020-01-21T12:50:00Z">
+      <w:del w:id="80" w:author="Michael R. Kendrick" w:date="2020-01-21T12:50:00Z">
         <w:r>
           <w:delText xml:space="preserve"> </w:delText>
         </w:r>
@@ -614,7 +609,7 @@
       <w:r>
         <w:t xml:space="preserve">and </w:t>
       </w:r>
-      <w:ins w:id="82" w:author="Michael R. Kendrick" w:date="2020-01-21T12:50:00Z">
+      <w:ins w:id="81" w:author="Michael R. Kendrick" w:date="2020-01-21T12:50:00Z">
         <w:r>
           <w:t xml:space="preserve">for mature crabs collected in </w:t>
         </w:r>
@@ -622,21 +617,66 @@
       <w:r>
         <w:t>the Creek Trawl survey</w:t>
       </w:r>
+      <w:del w:id="82" w:author="Michael R. Kendrick" w:date="2020-01-21T12:49:00Z">
+        <w:r>
+          <w:delText>’s mature males lagged 1-yr</w:delText>
+        </w:r>
+      </w:del>
+      <w:r>
+        <w:t xml:space="preserve">. </w:t>
+      </w:r>
       <w:del w:id="83" w:author="Michael R. Kendrick" w:date="2020-01-21T12:49:00Z">
         <w:r>
-          <w:delText>’s mature males lagged 1-yr</w:delText>
-        </w:r>
-      </w:del>
-      <w:r>
-        <w:t xml:space="preserve">. </w:t>
-      </w:r>
-      <w:del w:id="84" w:author="Michael R. Kendrick" w:date="2020-01-21T12:49:00Z">
-        <w:r>
           <w:delText xml:space="preserve"> No interaction was observed between these variables when used to populate a multiple regression model, and correlation did not strengthen.  </w:delText>
         </w:r>
       </w:del>
       <w:r>
         <w:t xml:space="preserve">These results suggest effective population sampling, but a potential influence on abundance of blue crab from outside factors such as fishing, habitat or environmental variables.  </w:t>
+      </w:r>
+    </w:p>
+    <w:p/>
+    <w:p/>
+    <w:p/>
+    <w:p/>
+    <w:p/>
+    <w:p/>
+    <w:p/>
+    <w:p>
+      <w:bookmarkStart w:id="84" w:name="_GoBack"/>
+      <w:bookmarkEnd w:id="84"/>
+      <w:r>
+        <w:lastRenderedPageBreak/>
+        <w:t xml:space="preserve">Stevie, </w:t>
+      </w:r>
+    </w:p>
+    <w:p>
+      <w:r>
+        <w:t xml:space="preserve">  Thank you for sending these documents. As we have previously outlined for Chapter 1, I encourage to keep your three objectives front and center as you work through the development of your thesis. To that end, I have attached an edited abstract that incorporates each of your objectives explicitly, and then presents results that are specific to those objectives. If these objectives have changed, this need to be made clear. Once you prepare to write your thesis, I would like for you to use sub-headings that explicitly denote your objectives. This would start in your methods, when describing statistical analyses where analytical descriptions for each objective are located in a separate paragraph with subheadings for each objective. Your results and discussion should also include subheading for each separate objective. This should greatly streamline the development of your thesis and should help to frame which figures/tables you would like to include.</w:t>
+      </w:r>
+    </w:p>
+    <w:p>
+      <w:r>
+        <w:t xml:space="preserve">  For the next step in your thesis I would like to see a single PDF document with an updated abstract analogous to the one attached, and a list of tables and figures for your thesis. It looks like figures 2 and 3 will need to be combined into a single 6-panel figure. If you remove the figure titles and equations, and remove the axis label and year from every panel except the bottom one, you may be able to achieve this nicely. In addition, figure 1B is redundant, I suggest removing it. For table 6, take a look and be sure to include some additional specifics regarding surveys or data source. </w:t>
+      </w:r>
+    </w:p>
+    <w:p>
+      <w:r>
+        <w:t xml:space="preserve">  For each applicable table/figure, it should be made explicit which objective those data are meant to address. In addition, please update the captions to provide a 1-2 sentence overview of how the data presented relate to its relevant objective. Once we can pin-point these tables into a specific objective, it will be much easier to decide which information should be included, and how it should be presented. </w:t>
+      </w:r>
+    </w:p>
+    <w:p>
+      <w:r>
+        <w:t xml:space="preserve">  I look forward to seeing the next iteration of this document from you. I hope you can tell from my fast turnaround on this abstract that I am keen to help you move this process forward in an efficient fashion</w:t>
+      </w:r>
+    </w:p>
+    <w:p>
+      <w:r>
+        <w:t>--</w:t>
+      </w:r>
+    </w:p>
+    <w:p>
+      <w:r>
+        <w:t>Michael R. Kendrick, PhD</w:t>
       </w:r>
     </w:p>
     <w:sectPr>
@@ -663,15 +703,7 @@
         <w:annotationRef/>
       </w:r>
       <w:r>
-        <w:t xml:space="preserve">Do </w:t>
-      </w:r>
-      <w:proofErr w:type="gramStart"/>
-      <w:r>
-        <w:t>you</w:t>
-      </w:r>
-      <w:proofErr w:type="gramEnd"/>
-      <w:r>
-        <w:t xml:space="preserve"> present sex ratio data?</w:t>
+        <w:t>Do you present sex ratio data?</w:t>
       </w:r>
     </w:p>
   </w:comment>
@@ -694,7 +726,7 @@
       </w:r>
     </w:p>
   </w:comment>
-  <w:comment w:id="62" w:author="Michael R. Kendrick" w:date="2020-01-21T12:46:00Z" w:initials="MRK">
+  <w:comment w:id="61" w:author="Michael R. Kendrick" w:date="2020-01-21T12:46:00Z" w:initials="MRK">
     <w:p>
       <w:pPr>
         <w:pStyle w:val="CommentText"/>

</xml_diff>